<commit_message>
added views of billing and dashboard
</commit_message>
<xml_diff>
--- a/Deccan Fabrics.docx
+++ b/Deccan Fabrics.docx
@@ -199,8 +199,6 @@
       <w:pPr>
         <w:ind w:left="1440"/>
         <w:rPr>
-          <w:b/>
-          <w:i/>
           <w:sz w:val="24"/>
           <w:szCs w:val="24"/>
         </w:rPr>
@@ -283,6 +281,22 @@
     </w:p>
     <w:p>
       <w:pPr>
+        <w:ind w:left="1440"/>
+        <w:rPr>
+          <w:sz w:val="24"/>
+          <w:szCs w:val="24"/>
+        </w:rPr>
+      </w:pPr>
+      <w:r>
+        <w:rPr>
+          <w:sz w:val="24"/>
+          <w:szCs w:val="24"/>
+        </w:rPr>
+        <w:t>When barcode is scanned the good inward of that stock no should display.</w:t>
+      </w:r>
+    </w:p>
+    <w:p>
+      <w:pPr>
         <w:ind w:left="720" w:firstLine="720"/>
         <w:rPr>
           <w:sz w:val="24"/>
@@ -303,7 +317,14 @@
           <w:sz w:val="24"/>
           <w:szCs w:val="24"/>
         </w:rPr>
-        <w:t xml:space="preserve">Should display all the details and should </w:t>
+        <w:t>Should dis</w:t>
+      </w:r>
+      <w:r>
+        <w:rPr>
+          <w:sz w:val="24"/>
+          <w:szCs w:val="24"/>
+        </w:rPr>
+        <w:t>play all the details.</w:t>
       </w:r>
     </w:p>
     <w:p>
@@ -336,6 +357,22 @@
           <w:szCs w:val="24"/>
         </w:rPr>
         <w:t xml:space="preserve"> stock no it should get in the details automatically.</w:t>
+      </w:r>
+    </w:p>
+    <w:p>
+      <w:pPr>
+        <w:ind w:left="720" w:firstLine="720"/>
+        <w:rPr>
+          <w:sz w:val="24"/>
+          <w:szCs w:val="24"/>
+        </w:rPr>
+      </w:pPr>
+      <w:r>
+        <w:rPr>
+          <w:sz w:val="24"/>
+          <w:szCs w:val="24"/>
+        </w:rPr>
+        <w:t xml:space="preserve">Here doc Qty, received Qty, dealer price and discount to apply. </w:t>
       </w:r>
     </w:p>
     <w:p>
@@ -844,6 +881,31 @@
     </w:p>
     <w:p>
       <w:pPr>
+        <w:ind w:left="1440"/>
+        <w:rPr>
+          <w:sz w:val="24"/>
+          <w:szCs w:val="24"/>
+        </w:rPr>
+      </w:pPr>
+      <w:r>
+        <w:rPr>
+          <w:b/>
+          <w:sz w:val="24"/>
+          <w:szCs w:val="24"/>
+        </w:rPr>
+        <w:t>Reedem discounts or Loyalty points</w:t>
+      </w:r>
+      <w:r>
+        <w:rPr>
+          <w:b/>
+          <w:sz w:val="24"/>
+          <w:szCs w:val="24"/>
+        </w:rPr>
+        <w:t>.</w:t>
+      </w:r>
+    </w:p>
+    <w:p>
+      <w:pPr>
         <w:pStyle w:val="ListParagraph"/>
         <w:numPr>
           <w:ilvl w:val="0"/>
@@ -892,6 +954,7 @@
           <w:sz w:val="24"/>
           <w:szCs w:val="24"/>
         </w:rPr>
+        <w:lastRenderedPageBreak/>
         <w:t>Data</w:t>
       </w:r>
       <w:r>
@@ -1011,7 +1074,6 @@
           <w:sz w:val="24"/>
           <w:szCs w:val="24"/>
         </w:rPr>
-        <w:lastRenderedPageBreak/>
         <w:t>Feedback</w:t>
       </w:r>
       <w:r>
@@ -1347,6 +1409,96 @@
     <w:p>
       <w:pPr>
         <w:pStyle w:val="ListParagraph"/>
+        <w:rPr>
+          <w:sz w:val="24"/>
+          <w:szCs w:val="24"/>
+        </w:rPr>
+      </w:pPr>
+      <w:r>
+        <w:rPr>
+          <w:b/>
+          <w:i/>
+          <w:sz w:val="24"/>
+          <w:szCs w:val="24"/>
+        </w:rPr>
+        <w:tab/>
+        <w:t>Add Good Inward</w:t>
+      </w:r>
+      <w:r>
+        <w:rPr>
+          <w:sz w:val="24"/>
+          <w:szCs w:val="24"/>
+        </w:rPr>
+        <w:t>: Inward all the details of stock.</w:t>
+      </w:r>
+    </w:p>
+    <w:p>
+      <w:pPr>
+        <w:pStyle w:val="ListParagraph"/>
+        <w:rPr>
+          <w:sz w:val="24"/>
+          <w:szCs w:val="24"/>
+        </w:rPr>
+      </w:pPr>
+      <w:r>
+        <w:rPr>
+          <w:b/>
+          <w:i/>
+          <w:sz w:val="24"/>
+          <w:szCs w:val="24"/>
+        </w:rPr>
+        <w:tab/>
+      </w:r>
+      <w:r>
+        <w:rPr>
+          <w:b/>
+          <w:i/>
+          <w:sz w:val="24"/>
+          <w:szCs w:val="24"/>
+        </w:rPr>
+        <w:tab/>
+        <w:t xml:space="preserve">Stock No, Brand, Category, </w:t>
+      </w:r>
+      <w:r>
+        <w:rPr>
+          <w:b/>
+          <w:i/>
+          <w:sz w:val="24"/>
+          <w:szCs w:val="24"/>
+        </w:rPr>
+        <w:t xml:space="preserve">CP, SP, </w:t>
+      </w:r>
+      <w:r>
+        <w:rPr>
+          <w:b/>
+          <w:i/>
+          <w:sz w:val="24"/>
+          <w:szCs w:val="24"/>
+        </w:rPr>
+        <w:t>T</w:t>
+      </w:r>
+      <w:r>
+        <w:rPr>
+          <w:b/>
+          <w:i/>
+          <w:sz w:val="24"/>
+          <w:szCs w:val="24"/>
+        </w:rPr>
+        <w:t>ax%</w:t>
+      </w:r>
+      <w:r>
+        <w:rPr>
+          <w:b/>
+          <w:i/>
+          <w:sz w:val="24"/>
+          <w:szCs w:val="24"/>
+        </w:rPr>
+        <w:t xml:space="preserve">, HSN code, </w:t>
+      </w:r>
+    </w:p>
+    <w:p>
+      <w:pPr>
+        <w:pStyle w:val="ListParagraph"/>
         <w:numPr>
           <w:ilvl w:val="0"/>
           <w:numId w:val="1"/>
@@ -1986,7 +2138,6 @@
       <w:pPr>
         <w:ind w:left="1440"/>
         <w:rPr>
-          <w:b/>
           <w:sz w:val="24"/>
           <w:szCs w:val="24"/>
         </w:rPr>
@@ -2005,6 +2156,62 @@
         </w:rPr>
         <w:t>of to do list.</w:t>
       </w:r>
+    </w:p>
+    <w:p>
+      <w:pPr>
+        <w:pStyle w:val="ListParagraph"/>
+        <w:numPr>
+          <w:ilvl w:val="0"/>
+          <w:numId w:val="1"/>
+        </w:numPr>
+        <w:rPr>
+          <w:sz w:val="24"/>
+          <w:szCs w:val="24"/>
+        </w:rPr>
+      </w:pPr>
+      <w:r>
+        <w:rPr>
+          <w:b/>
+          <w:sz w:val="24"/>
+          <w:szCs w:val="24"/>
+        </w:rPr>
+        <w:lastRenderedPageBreak/>
+        <w:t>Loyalty Point program</w:t>
+      </w:r>
+      <w:r>
+        <w:rPr>
+          <w:sz w:val="24"/>
+          <w:szCs w:val="24"/>
+        </w:rPr>
+        <w:t>:</w:t>
+      </w:r>
+    </w:p>
+    <w:p>
+      <w:pPr>
+        <w:pStyle w:val="ListParagraph"/>
+        <w:ind w:left="1440"/>
+        <w:rPr>
+          <w:sz w:val="24"/>
+          <w:szCs w:val="24"/>
+        </w:rPr>
+      </w:pPr>
+      <w:r>
+        <w:rPr>
+          <w:sz w:val="24"/>
+          <w:szCs w:val="24"/>
+        </w:rPr>
+        <w:t>According to customer loyalty add the points. Add points according to offers</w:t>
+      </w:r>
+    </w:p>
+    <w:p>
+      <w:pPr>
+        <w:pStyle w:val="ListParagraph"/>
+        <w:ind w:left="1440"/>
+        <w:rPr>
+          <w:sz w:val="24"/>
+          <w:szCs w:val="24"/>
+        </w:rPr>
+      </w:pPr>
     </w:p>
     <w:sectPr>
       <w:pgSz w:w="12240" w:h="15840"/>

</xml_diff>